<commit_message>
Add hero image to home page HeroSection component
</commit_message>
<xml_diff>
--- a/prompts-transformed/Autonomous Website Completion ^0 Alignment Engine^.docx
+++ b/prompts-transformed/Autonomous Website Completion ^0 Alignment Engine^.docx
@@ -129,7 +129,7 @@
     <w:p>
       <w:r>
         <w:pict w14:anchorId="0DB15F55">
-          <v:rect id="_x0000_i1073" style="width:0;height:1.5pt" o:hralign="center" o:hrstd="t" o:hr="t" fillcolor="#a0a0a0" stroked="f"/>
+          <v:rect id="_x0000_i1025" style="width:0;height:1.5pt" o:hralign="center" o:hrstd="t" o:hr="t" fillcolor="#a0a0a0" stroked="f"/>
         </w:pict>
       </w:r>
     </w:p>
@@ -304,7 +304,7 @@
     <w:p>
       <w:r>
         <w:pict w14:anchorId="68A2EDBC">
-          <v:rect id="_x0000_i1074" style="width:0;height:1.5pt" o:hralign="center" o:hrstd="t" o:hr="t" fillcolor="#a0a0a0" stroked="f"/>
+          <v:rect id="_x0000_i1026" style="width:0;height:1.5pt" o:hralign="center" o:hrstd="t" o:hr="t" fillcolor="#a0a0a0" stroked="f"/>
         </w:pict>
       </w:r>
     </w:p>
@@ -414,7 +414,7 @@
     <w:p>
       <w:r>
         <w:pict w14:anchorId="4D87256E">
-          <v:rect id="_x0000_i1075" style="width:0;height:1.5pt" o:hralign="center" o:hrstd="t" o:hr="t" fillcolor="#a0a0a0" stroked="f"/>
+          <v:rect id="_x0000_i1027" style="width:0;height:1.5pt" o:hralign="center" o:hrstd="t" o:hr="t" fillcolor="#a0a0a0" stroked="f"/>
         </w:pict>
       </w:r>
     </w:p>
@@ -550,7 +550,7 @@
     <w:p>
       <w:r>
         <w:pict w14:anchorId="54B3C886">
-          <v:rect id="_x0000_i1076" style="width:0;height:1.5pt" o:hralign="center" o:hrstd="t" o:hr="t" fillcolor="#a0a0a0" stroked="f"/>
+          <v:rect id="_x0000_i1028" style="width:0;height:1.5pt" o:hralign="center" o:hrstd="t" o:hr="t" fillcolor="#a0a0a0" stroked="f"/>
         </w:pict>
       </w:r>
     </w:p>
@@ -791,7 +791,7 @@
     <w:p>
       <w:r>
         <w:pict w14:anchorId="1020952C">
-          <v:rect id="_x0000_i1077" style="width:0;height:1.5pt" o:hralign="center" o:hrstd="t" o:hr="t" fillcolor="#a0a0a0" stroked="f"/>
+          <v:rect id="_x0000_i1029" style="width:0;height:1.5pt" o:hralign="center" o:hrstd="t" o:hr="t" fillcolor="#a0a0a0" stroked="f"/>
         </w:pict>
       </w:r>
     </w:p>
@@ -981,7 +981,7 @@
     <w:p>
       <w:r>
         <w:pict w14:anchorId="4D078051">
-          <v:rect id="_x0000_i1078" style="width:0;height:1.5pt" o:hralign="center" o:hrstd="t" o:hr="t" fillcolor="#a0a0a0" stroked="f"/>
+          <v:rect id="_x0000_i1030" style="width:0;height:1.5pt" o:hralign="center" o:hrstd="t" o:hr="t" fillcolor="#a0a0a0" stroked="f"/>
         </w:pict>
       </w:r>
     </w:p>
@@ -1074,7 +1074,7 @@
     <w:p>
       <w:r>
         <w:pict w14:anchorId="33D27A45">
-          <v:rect id="_x0000_i1079" style="width:0;height:1.5pt" o:hralign="center" o:hrstd="t" o:hr="t" fillcolor="#a0a0a0" stroked="f"/>
+          <v:rect id="_x0000_i1031" style="width:0;height:1.5pt" o:hralign="center" o:hrstd="t" o:hr="t" fillcolor="#a0a0a0" stroked="f"/>
         </w:pict>
       </w:r>
     </w:p>
@@ -1186,7 +1186,7 @@
     <w:p>
       <w:r>
         <w:pict w14:anchorId="2CA9708D">
-          <v:rect id="_x0000_i1080" style="width:0;height:1.5pt" o:hralign="center" o:hrstd="t" o:hr="t" fillcolor="#a0a0a0" stroked="f"/>
+          <v:rect id="_x0000_i1032" style="width:0;height:1.5pt" o:hralign="center" o:hrstd="t" o:hr="t" fillcolor="#a0a0a0" stroked="f"/>
         </w:pict>
       </w:r>
     </w:p>
@@ -3048,6 +3048,7 @@
   <w:style w:type="character" w:default="1" w:styleId="DefaultParagraphFont">
     <w:name w:val="Default Paragraph Font"/>
     <w:uiPriority w:val="1"/>
+    <w:semiHidden/>
     <w:unhideWhenUsed/>
   </w:style>
   <w:style w:type="table" w:default="1" w:styleId="TableNormal">

</xml_diff>